<commit_message>
updated resume education section
</commit_message>
<xml_diff>
--- a/portfolioSite-main/images/Resume_(6-21-24).docx
+++ b/portfolioSite-main/images/Resume_(6-21-24).docx
@@ -96,7 +96,23 @@
           <w:sz w:val="22"/>
           <w:szCs w:val="22"/>
         </w:rPr>
-        <w:t>Cameron University(2023-present)</w:t>
+        <w:t>Cameron University</w:t>
+      </w:r>
+      <w:r>
+        <w:rPr>
+          <w:rFonts w:ascii="Playfair Display" w:hAnsi="Playfair Display"/>
+          <w:sz w:val="22"/>
+          <w:szCs w:val="22"/>
+        </w:rPr>
+        <w:t>, Lawton Oklahoma</w:t>
+      </w:r>
+      <w:r>
+        <w:rPr>
+          <w:rFonts w:ascii="Playfair Display" w:hAnsi="Playfair Display"/>
+          <w:sz w:val="22"/>
+          <w:szCs w:val="22"/>
+        </w:rPr>
+        <w:t>(2023-present)</w:t>
       </w:r>
     </w:p>
     <w:p>
@@ -120,15 +136,41 @@
           <w:sz w:val="22"/>
           <w:szCs w:val="22"/>
         </w:rPr>
-        <w:t>Dual Major:</w:t>
-      </w:r>
-      <w:r>
-        <w:rPr>
-          <w:rFonts w:ascii="Playfair Display" w:hAnsi="Playfair Display"/>
-          <w:sz w:val="22"/>
-          <w:szCs w:val="22"/>
-        </w:rPr>
-        <w:t xml:space="preserve"> Math and CS</w:t>
+        <w:t>Degree</w:t>
+      </w:r>
+      <w:r>
+        <w:rPr>
+          <w:rFonts w:ascii="Playfair Display" w:hAnsi="Playfair Display"/>
+          <w:b/>
+          <w:bCs/>
+          <w:sz w:val="22"/>
+          <w:szCs w:val="22"/>
+        </w:rPr>
+        <w:t>:</w:t>
+      </w:r>
+      <w:r>
+        <w:rPr>
+          <w:rFonts w:ascii="Playfair Display" w:hAnsi="Playfair Display"/>
+          <w:sz w:val="22"/>
+          <w:szCs w:val="22"/>
+        </w:rPr>
+        <w:t xml:space="preserve"> </w:t>
+      </w:r>
+      <w:r>
+        <w:rPr>
+          <w:rFonts w:ascii="Playfair Display" w:hAnsi="Playfair Display"/>
+          <w:sz w:val="22"/>
+          <w:szCs w:val="22"/>
+        </w:rPr>
+        <w:t xml:space="preserve">Dual Bachelors in </w:t>
+      </w:r>
+      <w:r>
+        <w:rPr>
+          <w:rFonts w:ascii="Playfair Display" w:hAnsi="Playfair Display"/>
+          <w:sz w:val="22"/>
+          <w:szCs w:val="22"/>
+        </w:rPr>
+        <w:t>Math and CS</w:t>
       </w:r>
     </w:p>
     <w:p>
@@ -300,7 +342,25 @@
           <w:sz w:val="22"/>
           <w:szCs w:val="22"/>
         </w:rPr>
-        <w:t>, CSS, Javascript, PHP, SQL</w:t>
+        <w:t xml:space="preserve">, CSS, </w:t>
+      </w:r>
+      <w:proofErr w:type="spellStart"/>
+      <w:r>
+        <w:rPr>
+          <w:rFonts w:ascii="Playfair Display" w:hAnsi="Playfair Display"/>
+          <w:sz w:val="22"/>
+          <w:szCs w:val="22"/>
+        </w:rPr>
+        <w:t>Javascript</w:t>
+      </w:r>
+      <w:proofErr w:type="spellEnd"/>
+      <w:r>
+        <w:rPr>
+          <w:rFonts w:ascii="Playfair Display" w:hAnsi="Playfair Display"/>
+          <w:sz w:val="22"/>
+          <w:szCs w:val="22"/>
+        </w:rPr>
+        <w:t>, PHP, SQL</w:t>
       </w:r>
     </w:p>
     <w:p>
@@ -364,8 +424,18 @@
           <w:sz w:val="22"/>
           <w:szCs w:val="22"/>
         </w:rPr>
-        <w:t xml:space="preserve"> Git, Github</w:t>
-      </w:r>
+        <w:t xml:space="preserve"> Git, </w:t>
+      </w:r>
+      <w:proofErr w:type="spellStart"/>
+      <w:r>
+        <w:rPr>
+          <w:rFonts w:ascii="Playfair Display" w:hAnsi="Playfair Display"/>
+          <w:sz w:val="22"/>
+          <w:szCs w:val="22"/>
+        </w:rPr>
+        <w:t>Github</w:t>
+      </w:r>
+      <w:proofErr w:type="spellEnd"/>
       <w:r>
         <w:rPr>
           <w:rFonts w:ascii="Playfair Display" w:hAnsi="Playfair Display"/>

</xml_diff>